<commit_message>
complete theme 1 quizzes
</commit_message>
<xml_diff>
--- a/course-materials/quizzes/quiz3.docx
+++ b/course-materials/quizzes/quiz3.docx
@@ -78,11 +78,15 @@
         <w:spacing w:after="0" w:line="240" w:lineRule="auto"/>
         <w:rPr>
           <w:rFonts w:ascii="Consolas" w:hAnsi="Consolas" w:cs="Consolas"/>
-        </w:rPr>
-      </w:pPr>
-      <w:r>
-        <w:rPr>
-          <w:rFonts w:ascii="Consolas" w:hAnsi="Consolas" w:cs="Consolas"/>
+          <w:sz w:val="22"/>
+          <w:szCs w:val="22"/>
+        </w:rPr>
+      </w:pPr>
+      <w:r>
+        <w:rPr>
+          <w:rFonts w:ascii="Consolas" w:hAnsi="Consolas" w:cs="Consolas"/>
+          <w:sz w:val="22"/>
+          <w:szCs w:val="22"/>
         </w:rPr>
         <w:t xml:space="preserve">penguins %&gt;% </w:t>
       </w:r>
@@ -95,11 +99,15 @@
         <w:spacing w:after="0" w:line="240" w:lineRule="auto"/>
         <w:rPr>
           <w:rFonts w:ascii="Consolas" w:hAnsi="Consolas" w:cs="Consolas"/>
-        </w:rPr>
-      </w:pPr>
-      <w:r>
-        <w:rPr>
-          <w:rFonts w:ascii="Consolas" w:hAnsi="Consolas" w:cs="Consolas"/>
+          <w:sz w:val="22"/>
+          <w:szCs w:val="22"/>
+        </w:rPr>
+      </w:pPr>
+      <w:r>
+        <w:rPr>
+          <w:rFonts w:ascii="Consolas" w:hAnsi="Consolas" w:cs="Consolas"/>
+          <w:sz w:val="22"/>
+          <w:szCs w:val="22"/>
         </w:rPr>
         <w:t xml:space="preserve">  count(species, island) %&gt;% </w:t>
       </w:r>
@@ -112,11 +120,15 @@
         <w:spacing w:after="0" w:line="240" w:lineRule="auto"/>
         <w:rPr>
           <w:rFonts w:ascii="Consolas" w:hAnsi="Consolas" w:cs="Consolas"/>
-        </w:rPr>
-      </w:pPr>
-      <w:r>
-        <w:rPr>
-          <w:rFonts w:ascii="Consolas" w:hAnsi="Consolas" w:cs="Consolas"/>
+          <w:sz w:val="22"/>
+          <w:szCs w:val="22"/>
+        </w:rPr>
+      </w:pPr>
+      <w:r>
+        <w:rPr>
+          <w:rFonts w:ascii="Consolas" w:hAnsi="Consolas" w:cs="Consolas"/>
+          <w:sz w:val="22"/>
+          <w:szCs w:val="22"/>
         </w:rPr>
         <w:t xml:space="preserve">  </w:t>
       </w:r>
@@ -124,6 +136,8 @@
       <w:r>
         <w:rPr>
           <w:rFonts w:ascii="Consolas" w:hAnsi="Consolas" w:cs="Consolas"/>
+          <w:sz w:val="22"/>
+          <w:szCs w:val="22"/>
         </w:rPr>
         <w:t>group_by</w:t>
       </w:r>
@@ -131,6 +145,8 @@
       <w:r>
         <w:rPr>
           <w:rFonts w:ascii="Consolas" w:hAnsi="Consolas" w:cs="Consolas"/>
+          <w:sz w:val="22"/>
+          <w:szCs w:val="22"/>
         </w:rPr>
         <w:t xml:space="preserve">(island) %&gt;% </w:t>
       </w:r>
@@ -143,11 +159,15 @@
         <w:spacing w:after="0" w:line="240" w:lineRule="auto"/>
         <w:rPr>
           <w:rFonts w:ascii="Consolas" w:hAnsi="Consolas" w:cs="Consolas"/>
-        </w:rPr>
-      </w:pPr>
-      <w:r>
-        <w:rPr>
-          <w:rFonts w:ascii="Consolas" w:hAnsi="Consolas" w:cs="Consolas"/>
+          <w:sz w:val="22"/>
+          <w:szCs w:val="22"/>
+        </w:rPr>
+      </w:pPr>
+      <w:r>
+        <w:rPr>
+          <w:rFonts w:ascii="Consolas" w:hAnsi="Consolas" w:cs="Consolas"/>
+          <w:sz w:val="22"/>
+          <w:szCs w:val="22"/>
         </w:rPr>
         <w:t xml:space="preserve">  mutate(n = n / sum(n)) %&gt;% </w:t>
       </w:r>
@@ -160,11 +180,15 @@
         <w:spacing w:after="0" w:line="240" w:lineRule="auto"/>
         <w:rPr>
           <w:rFonts w:ascii="Consolas" w:hAnsi="Consolas" w:cs="Consolas"/>
-        </w:rPr>
-      </w:pPr>
-      <w:r>
-        <w:rPr>
-          <w:rFonts w:ascii="Consolas" w:hAnsi="Consolas" w:cs="Consolas"/>
+          <w:sz w:val="22"/>
+          <w:szCs w:val="22"/>
+        </w:rPr>
+      </w:pPr>
+      <w:r>
+        <w:rPr>
+          <w:rFonts w:ascii="Consolas" w:hAnsi="Consolas" w:cs="Consolas"/>
+          <w:sz w:val="22"/>
+          <w:szCs w:val="22"/>
         </w:rPr>
         <w:t xml:space="preserve">  ungroup() %&gt;% </w:t>
       </w:r>
@@ -177,11 +201,15 @@
         <w:spacing w:after="0" w:line="240" w:lineRule="auto"/>
         <w:rPr>
           <w:rFonts w:ascii="Consolas" w:hAnsi="Consolas" w:cs="Consolas"/>
-        </w:rPr>
-      </w:pPr>
-      <w:r>
-        <w:rPr>
-          <w:rFonts w:ascii="Consolas" w:hAnsi="Consolas" w:cs="Consolas"/>
+          <w:sz w:val="22"/>
+          <w:szCs w:val="22"/>
+        </w:rPr>
+      </w:pPr>
+      <w:r>
+        <w:rPr>
+          <w:rFonts w:ascii="Consolas" w:hAnsi="Consolas" w:cs="Consolas"/>
+          <w:sz w:val="22"/>
+          <w:szCs w:val="22"/>
         </w:rPr>
         <w:t xml:space="preserve">  </w:t>
       </w:r>
@@ -189,6 +217,8 @@
       <w:r>
         <w:rPr>
           <w:rFonts w:ascii="Consolas" w:hAnsi="Consolas" w:cs="Consolas"/>
+          <w:sz w:val="22"/>
+          <w:szCs w:val="22"/>
         </w:rPr>
         <w:t>pivot_wider</w:t>
       </w:r>
@@ -196,6 +226,8 @@
       <w:r>
         <w:rPr>
           <w:rFonts w:ascii="Consolas" w:hAnsi="Consolas" w:cs="Consolas"/>
+          <w:sz w:val="22"/>
+          <w:szCs w:val="22"/>
         </w:rPr>
         <w:t>(</w:t>
       </w:r>
@@ -203,6 +235,8 @@
       <w:r>
         <w:rPr>
           <w:rFonts w:ascii="Consolas" w:hAnsi="Consolas" w:cs="Consolas"/>
+          <w:sz w:val="22"/>
+          <w:szCs w:val="22"/>
         </w:rPr>
         <w:t>names_from</w:t>
       </w:r>
@@ -210,6 +244,8 @@
       <w:r>
         <w:rPr>
           <w:rFonts w:ascii="Consolas" w:hAnsi="Consolas" w:cs="Consolas"/>
+          <w:sz w:val="22"/>
+          <w:szCs w:val="22"/>
         </w:rPr>
         <w:t xml:space="preserve"> = island,</w:t>
       </w:r>
@@ -222,11 +258,15 @@
         <w:spacing w:after="0" w:line="240" w:lineRule="auto"/>
         <w:rPr>
           <w:rFonts w:ascii="Consolas" w:hAnsi="Consolas" w:cs="Consolas"/>
-        </w:rPr>
-      </w:pPr>
-      <w:r>
-        <w:rPr>
-          <w:rFonts w:ascii="Consolas" w:hAnsi="Consolas" w:cs="Consolas"/>
+          <w:sz w:val="22"/>
+          <w:szCs w:val="22"/>
+        </w:rPr>
+      </w:pPr>
+      <w:r>
+        <w:rPr>
+          <w:rFonts w:ascii="Consolas" w:hAnsi="Consolas" w:cs="Consolas"/>
+          <w:sz w:val="22"/>
+          <w:szCs w:val="22"/>
         </w:rPr>
         <w:t xml:space="preserve">              </w:t>
       </w:r>
@@ -234,6 +274,8 @@
       <w:r>
         <w:rPr>
           <w:rFonts w:ascii="Consolas" w:hAnsi="Consolas" w:cs="Consolas"/>
+          <w:sz w:val="22"/>
+          <w:szCs w:val="22"/>
         </w:rPr>
         <w:t>values_from</w:t>
       </w:r>
@@ -241,6 +283,8 @@
       <w:r>
         <w:rPr>
           <w:rFonts w:ascii="Consolas" w:hAnsi="Consolas" w:cs="Consolas"/>
+          <w:sz w:val="22"/>
+          <w:szCs w:val="22"/>
         </w:rPr>
         <w:t xml:space="preserve"> = n,</w:t>
       </w:r>
@@ -253,11 +297,15 @@
         <w:spacing w:after="0" w:line="240" w:lineRule="auto"/>
         <w:rPr>
           <w:rFonts w:ascii="Consolas" w:hAnsi="Consolas" w:cs="Consolas"/>
-        </w:rPr>
-      </w:pPr>
-      <w:r>
-        <w:rPr>
-          <w:rFonts w:ascii="Consolas" w:hAnsi="Consolas" w:cs="Consolas"/>
+          <w:sz w:val="22"/>
+          <w:szCs w:val="22"/>
+        </w:rPr>
+      </w:pPr>
+      <w:r>
+        <w:rPr>
+          <w:rFonts w:ascii="Consolas" w:hAnsi="Consolas" w:cs="Consolas"/>
+          <w:sz w:val="22"/>
+          <w:szCs w:val="22"/>
         </w:rPr>
         <w:t xml:space="preserve">              </w:t>
       </w:r>
@@ -265,6 +313,8 @@
       <w:r>
         <w:rPr>
           <w:rFonts w:ascii="Consolas" w:hAnsi="Consolas" w:cs="Consolas"/>
+          <w:sz w:val="22"/>
+          <w:szCs w:val="22"/>
         </w:rPr>
         <w:t>values_fill</w:t>
       </w:r>
@@ -272,6 +322,8 @@
       <w:r>
         <w:rPr>
           <w:rFonts w:ascii="Consolas" w:hAnsi="Consolas" w:cs="Consolas"/>
+          <w:sz w:val="22"/>
+          <w:szCs w:val="22"/>
         </w:rPr>
         <w:t xml:space="preserve"> = 0)</w:t>
       </w:r>
@@ -284,6 +336,8 @@
         <w:spacing w:after="0" w:line="240" w:lineRule="auto"/>
         <w:rPr>
           <w:rFonts w:ascii="Consolas" w:hAnsi="Consolas" w:cs="Consolas"/>
+          <w:sz w:val="22"/>
+          <w:szCs w:val="22"/>
         </w:rPr>
       </w:pPr>
     </w:p>
@@ -295,6 +349,8 @@
         <w:spacing w:after="0" w:line="240" w:lineRule="auto"/>
         <w:rPr>
           <w:rFonts w:ascii="Nunito" w:hAnsi="Nunito"/>
+          <w:sz w:val="22"/>
+          <w:szCs w:val="22"/>
         </w:rPr>
       </w:pPr>
     </w:p>
@@ -306,6 +362,8 @@
         <w:spacing w:after="0" w:line="240" w:lineRule="auto"/>
         <w:rPr>
           <w:rFonts w:ascii="Nunito" w:hAnsi="Nunito"/>
+          <w:sz w:val="22"/>
+          <w:szCs w:val="22"/>
         </w:rPr>
       </w:pPr>
     </w:p>
@@ -317,22 +375,28 @@
         <w:spacing w:after="0" w:line="240" w:lineRule="auto"/>
         <w:rPr>
           <w:rFonts w:ascii="Nunito" w:hAnsi="Nunito"/>
-        </w:rPr>
-      </w:pPr>
-    </w:p>
-    <w:p>
-      <w:pPr>
-        <w:tabs>
-          <w:tab w:val="left" w:pos="2145"/>
-        </w:tabs>
-        <w:spacing w:after="0" w:line="240" w:lineRule="auto"/>
-        <w:rPr>
-          <w:rFonts w:ascii="Consolas" w:hAnsi="Consolas" w:cs="Consolas"/>
-        </w:rPr>
-      </w:pPr>
-      <w:r>
-        <w:rPr>
-          <w:rFonts w:ascii="Consolas" w:hAnsi="Consolas" w:cs="Consolas"/>
+          <w:sz w:val="22"/>
+          <w:szCs w:val="22"/>
+        </w:rPr>
+      </w:pPr>
+    </w:p>
+    <w:p>
+      <w:pPr>
+        <w:tabs>
+          <w:tab w:val="left" w:pos="2145"/>
+        </w:tabs>
+        <w:spacing w:after="0" w:line="240" w:lineRule="auto"/>
+        <w:rPr>
+          <w:rFonts w:ascii="Consolas" w:hAnsi="Consolas" w:cs="Consolas"/>
+          <w:sz w:val="22"/>
+          <w:szCs w:val="22"/>
+        </w:rPr>
+      </w:pPr>
+      <w:r>
+        <w:rPr>
+          <w:rFonts w:ascii="Consolas" w:hAnsi="Consolas" w:cs="Consolas"/>
+          <w:sz w:val="22"/>
+          <w:szCs w:val="22"/>
         </w:rPr>
         <w:t xml:space="preserve">penguins %&gt;% </w:t>
       </w:r>
@@ -345,11 +409,15 @@
         <w:spacing w:after="0" w:line="240" w:lineRule="auto"/>
         <w:rPr>
           <w:rFonts w:ascii="Consolas" w:hAnsi="Consolas" w:cs="Consolas"/>
-        </w:rPr>
-      </w:pPr>
-      <w:r>
-        <w:rPr>
-          <w:rFonts w:ascii="Consolas" w:hAnsi="Consolas" w:cs="Consolas"/>
+          <w:sz w:val="22"/>
+          <w:szCs w:val="22"/>
+        </w:rPr>
+      </w:pPr>
+      <w:r>
+        <w:rPr>
+          <w:rFonts w:ascii="Consolas" w:hAnsi="Consolas" w:cs="Consolas"/>
+          <w:sz w:val="22"/>
+          <w:szCs w:val="22"/>
         </w:rPr>
         <w:t xml:space="preserve">  count(species, island) %&gt;% </w:t>
       </w:r>
@@ -362,11 +430,15 @@
         <w:spacing w:after="0" w:line="240" w:lineRule="auto"/>
         <w:rPr>
           <w:rFonts w:ascii="Consolas" w:hAnsi="Consolas" w:cs="Consolas"/>
-        </w:rPr>
-      </w:pPr>
-      <w:r>
-        <w:rPr>
-          <w:rFonts w:ascii="Consolas" w:hAnsi="Consolas" w:cs="Consolas"/>
+          <w:sz w:val="22"/>
+          <w:szCs w:val="22"/>
+        </w:rPr>
+      </w:pPr>
+      <w:r>
+        <w:rPr>
+          <w:rFonts w:ascii="Consolas" w:hAnsi="Consolas" w:cs="Consolas"/>
+          <w:sz w:val="22"/>
+          <w:szCs w:val="22"/>
         </w:rPr>
         <w:t xml:space="preserve">  </w:t>
       </w:r>
@@ -374,6 +446,8 @@
       <w:r>
         <w:rPr>
           <w:rFonts w:ascii="Consolas" w:hAnsi="Consolas" w:cs="Consolas"/>
+          <w:sz w:val="22"/>
+          <w:szCs w:val="22"/>
         </w:rPr>
         <w:t>group_by</w:t>
       </w:r>
@@ -381,6 +455,8 @@
       <w:r>
         <w:rPr>
           <w:rFonts w:ascii="Consolas" w:hAnsi="Consolas" w:cs="Consolas"/>
+          <w:sz w:val="22"/>
+          <w:szCs w:val="22"/>
         </w:rPr>
         <w:t xml:space="preserve">(species) %&gt;% </w:t>
       </w:r>
@@ -393,11 +469,15 @@
         <w:spacing w:after="0" w:line="240" w:lineRule="auto"/>
         <w:rPr>
           <w:rFonts w:ascii="Consolas" w:hAnsi="Consolas" w:cs="Consolas"/>
-        </w:rPr>
-      </w:pPr>
-      <w:r>
-        <w:rPr>
-          <w:rFonts w:ascii="Consolas" w:hAnsi="Consolas" w:cs="Consolas"/>
+          <w:sz w:val="22"/>
+          <w:szCs w:val="22"/>
+        </w:rPr>
+      </w:pPr>
+      <w:r>
+        <w:rPr>
+          <w:rFonts w:ascii="Consolas" w:hAnsi="Consolas" w:cs="Consolas"/>
+          <w:sz w:val="22"/>
+          <w:szCs w:val="22"/>
         </w:rPr>
         <w:t xml:space="preserve">  mutate(n = n / sum(n)) %&gt;% </w:t>
       </w:r>
@@ -410,11 +490,15 @@
         <w:spacing w:after="0" w:line="240" w:lineRule="auto"/>
         <w:rPr>
           <w:rFonts w:ascii="Consolas" w:hAnsi="Consolas" w:cs="Consolas"/>
-        </w:rPr>
-      </w:pPr>
-      <w:r>
-        <w:rPr>
-          <w:rFonts w:ascii="Consolas" w:hAnsi="Consolas" w:cs="Consolas"/>
+          <w:sz w:val="22"/>
+          <w:szCs w:val="22"/>
+        </w:rPr>
+      </w:pPr>
+      <w:r>
+        <w:rPr>
+          <w:rFonts w:ascii="Consolas" w:hAnsi="Consolas" w:cs="Consolas"/>
+          <w:sz w:val="22"/>
+          <w:szCs w:val="22"/>
         </w:rPr>
         <w:t xml:space="preserve">  ungroup() %&gt;% </w:t>
       </w:r>
@@ -427,11 +511,15 @@
         <w:spacing w:after="0" w:line="240" w:lineRule="auto"/>
         <w:rPr>
           <w:rFonts w:ascii="Consolas" w:hAnsi="Consolas" w:cs="Consolas"/>
-        </w:rPr>
-      </w:pPr>
-      <w:r>
-        <w:rPr>
-          <w:rFonts w:ascii="Consolas" w:hAnsi="Consolas" w:cs="Consolas"/>
+          <w:sz w:val="22"/>
+          <w:szCs w:val="22"/>
+        </w:rPr>
+      </w:pPr>
+      <w:r>
+        <w:rPr>
+          <w:rFonts w:ascii="Consolas" w:hAnsi="Consolas" w:cs="Consolas"/>
+          <w:sz w:val="22"/>
+          <w:szCs w:val="22"/>
         </w:rPr>
         <w:t xml:space="preserve">  </w:t>
       </w:r>
@@ -439,6 +527,8 @@
       <w:r>
         <w:rPr>
           <w:rFonts w:ascii="Consolas" w:hAnsi="Consolas" w:cs="Consolas"/>
+          <w:sz w:val="22"/>
+          <w:szCs w:val="22"/>
         </w:rPr>
         <w:t>pivot_wider</w:t>
       </w:r>
@@ -446,6 +536,8 @@
       <w:r>
         <w:rPr>
           <w:rFonts w:ascii="Consolas" w:hAnsi="Consolas" w:cs="Consolas"/>
+          <w:sz w:val="22"/>
+          <w:szCs w:val="22"/>
         </w:rPr>
         <w:t>(</w:t>
       </w:r>
@@ -453,6 +545,8 @@
       <w:r>
         <w:rPr>
           <w:rFonts w:ascii="Consolas" w:hAnsi="Consolas" w:cs="Consolas"/>
+          <w:sz w:val="22"/>
+          <w:szCs w:val="22"/>
         </w:rPr>
         <w:t>names_from</w:t>
       </w:r>
@@ -460,6 +554,334 @@
       <w:r>
         <w:rPr>
           <w:rFonts w:ascii="Consolas" w:hAnsi="Consolas" w:cs="Consolas"/>
+          <w:sz w:val="22"/>
+          <w:szCs w:val="22"/>
+        </w:rPr>
+        <w:t xml:space="preserve"> = </w:t>
+      </w:r>
+      <w:r>
+        <w:rPr>
+          <w:rFonts w:ascii="Consolas" w:hAnsi="Consolas" w:cs="Consolas"/>
+          <w:sz w:val="22"/>
+          <w:szCs w:val="22"/>
+        </w:rPr>
+        <w:t>species</w:t>
+      </w:r>
+      <w:r>
+        <w:rPr>
+          <w:rFonts w:ascii="Consolas" w:hAnsi="Consolas" w:cs="Consolas"/>
+          <w:sz w:val="22"/>
+          <w:szCs w:val="22"/>
+        </w:rPr>
+        <w:t>,</w:t>
+      </w:r>
+    </w:p>
+    <w:p>
+      <w:pPr>
+        <w:tabs>
+          <w:tab w:val="left" w:pos="2145"/>
+        </w:tabs>
+        <w:spacing w:after="0" w:line="240" w:lineRule="auto"/>
+        <w:rPr>
+          <w:rFonts w:ascii="Consolas" w:hAnsi="Consolas" w:cs="Consolas"/>
+          <w:sz w:val="22"/>
+          <w:szCs w:val="22"/>
+        </w:rPr>
+      </w:pPr>
+      <w:r>
+        <w:rPr>
+          <w:rFonts w:ascii="Consolas" w:hAnsi="Consolas" w:cs="Consolas"/>
+          <w:sz w:val="22"/>
+          <w:szCs w:val="22"/>
+        </w:rPr>
+        <w:t xml:space="preserve">              </w:t>
+      </w:r>
+      <w:proofErr w:type="spellStart"/>
+      <w:r>
+        <w:rPr>
+          <w:rFonts w:ascii="Consolas" w:hAnsi="Consolas" w:cs="Consolas"/>
+          <w:sz w:val="22"/>
+          <w:szCs w:val="22"/>
+        </w:rPr>
+        <w:t>values_from</w:t>
+      </w:r>
+      <w:proofErr w:type="spellEnd"/>
+      <w:r>
+        <w:rPr>
+          <w:rFonts w:ascii="Consolas" w:hAnsi="Consolas" w:cs="Consolas"/>
+          <w:sz w:val="22"/>
+          <w:szCs w:val="22"/>
+        </w:rPr>
+        <w:t xml:space="preserve"> = n,</w:t>
+      </w:r>
+    </w:p>
+    <w:p>
+      <w:pPr>
+        <w:tabs>
+          <w:tab w:val="left" w:pos="2145"/>
+        </w:tabs>
+        <w:spacing w:after="0" w:line="240" w:lineRule="auto"/>
+        <w:rPr>
+          <w:rFonts w:ascii="Consolas" w:hAnsi="Consolas" w:cs="Consolas"/>
+          <w:sz w:val="22"/>
+          <w:szCs w:val="22"/>
+        </w:rPr>
+      </w:pPr>
+      <w:r>
+        <w:rPr>
+          <w:rFonts w:ascii="Consolas" w:hAnsi="Consolas" w:cs="Consolas"/>
+          <w:sz w:val="22"/>
+          <w:szCs w:val="22"/>
+        </w:rPr>
+        <w:t xml:space="preserve">              </w:t>
+      </w:r>
+      <w:proofErr w:type="spellStart"/>
+      <w:r>
+        <w:rPr>
+          <w:rFonts w:ascii="Consolas" w:hAnsi="Consolas" w:cs="Consolas"/>
+          <w:sz w:val="22"/>
+          <w:szCs w:val="22"/>
+        </w:rPr>
+        <w:t>values_fill</w:t>
+      </w:r>
+      <w:proofErr w:type="spellEnd"/>
+      <w:r>
+        <w:rPr>
+          <w:rFonts w:ascii="Consolas" w:hAnsi="Consolas" w:cs="Consolas"/>
+          <w:sz w:val="22"/>
+          <w:szCs w:val="22"/>
+        </w:rPr>
+        <w:t xml:space="preserve"> = 0)</w:t>
+      </w:r>
+    </w:p>
+    <w:p>
+      <w:pPr>
+        <w:tabs>
+          <w:tab w:val="left" w:pos="2145"/>
+        </w:tabs>
+        <w:spacing w:after="0" w:line="240" w:lineRule="auto"/>
+        <w:rPr>
+          <w:rFonts w:ascii="Consolas" w:hAnsi="Consolas" w:cs="Consolas"/>
+          <w:sz w:val="22"/>
+          <w:szCs w:val="22"/>
+        </w:rPr>
+      </w:pPr>
+    </w:p>
+    <w:p>
+      <w:pPr>
+        <w:tabs>
+          <w:tab w:val="left" w:pos="2145"/>
+        </w:tabs>
+        <w:spacing w:after="0" w:line="240" w:lineRule="auto"/>
+        <w:rPr>
+          <w:rFonts w:ascii="Consolas" w:hAnsi="Consolas" w:cs="Consolas"/>
+          <w:sz w:val="22"/>
+          <w:szCs w:val="22"/>
+        </w:rPr>
+      </w:pPr>
+    </w:p>
+    <w:p>
+      <w:pPr>
+        <w:tabs>
+          <w:tab w:val="left" w:pos="2145"/>
+        </w:tabs>
+        <w:spacing w:after="0" w:line="240" w:lineRule="auto"/>
+        <w:rPr>
+          <w:rFonts w:ascii="Nunito" w:hAnsi="Nunito"/>
+          <w:sz w:val="22"/>
+          <w:szCs w:val="22"/>
+        </w:rPr>
+      </w:pPr>
+    </w:p>
+    <w:p>
+      <w:pPr>
+        <w:tabs>
+          <w:tab w:val="left" w:pos="2145"/>
+        </w:tabs>
+        <w:spacing w:after="0" w:line="240" w:lineRule="auto"/>
+        <w:rPr>
+          <w:rFonts w:ascii="Nunito" w:hAnsi="Nunito"/>
+          <w:sz w:val="22"/>
+          <w:szCs w:val="22"/>
+        </w:rPr>
+      </w:pPr>
+    </w:p>
+    <w:p>
+      <w:pPr>
+        <w:tabs>
+          <w:tab w:val="left" w:pos="2145"/>
+        </w:tabs>
+        <w:spacing w:after="0" w:line="240" w:lineRule="auto"/>
+        <w:rPr>
+          <w:rFonts w:ascii="Consolas" w:hAnsi="Consolas" w:cs="Consolas"/>
+          <w:sz w:val="22"/>
+          <w:szCs w:val="22"/>
+        </w:rPr>
+      </w:pPr>
+      <w:r>
+        <w:rPr>
+          <w:rFonts w:ascii="Consolas" w:hAnsi="Consolas" w:cs="Consolas"/>
+          <w:sz w:val="22"/>
+          <w:szCs w:val="22"/>
+        </w:rPr>
+        <w:t xml:space="preserve">penguins %&gt;% </w:t>
+      </w:r>
+    </w:p>
+    <w:p>
+      <w:pPr>
+        <w:tabs>
+          <w:tab w:val="left" w:pos="2145"/>
+        </w:tabs>
+        <w:spacing w:after="0" w:line="240" w:lineRule="auto"/>
+        <w:rPr>
+          <w:rFonts w:ascii="Consolas" w:hAnsi="Consolas" w:cs="Consolas"/>
+          <w:sz w:val="22"/>
+          <w:szCs w:val="22"/>
+        </w:rPr>
+      </w:pPr>
+      <w:r>
+        <w:rPr>
+          <w:rFonts w:ascii="Consolas" w:hAnsi="Consolas" w:cs="Consolas"/>
+          <w:sz w:val="22"/>
+          <w:szCs w:val="22"/>
+        </w:rPr>
+        <w:t xml:space="preserve">  count(species, island) %&gt;% </w:t>
+      </w:r>
+    </w:p>
+    <w:p>
+      <w:pPr>
+        <w:tabs>
+          <w:tab w:val="left" w:pos="2145"/>
+        </w:tabs>
+        <w:spacing w:after="0" w:line="240" w:lineRule="auto"/>
+        <w:rPr>
+          <w:rFonts w:ascii="Consolas" w:hAnsi="Consolas" w:cs="Consolas"/>
+          <w:sz w:val="22"/>
+          <w:szCs w:val="22"/>
+        </w:rPr>
+      </w:pPr>
+      <w:r>
+        <w:rPr>
+          <w:rFonts w:ascii="Consolas" w:hAnsi="Consolas" w:cs="Consolas"/>
+          <w:sz w:val="22"/>
+          <w:szCs w:val="22"/>
+        </w:rPr>
+        <w:t xml:space="preserve">  </w:t>
+      </w:r>
+      <w:proofErr w:type="spellStart"/>
+      <w:r>
+        <w:rPr>
+          <w:rFonts w:ascii="Consolas" w:hAnsi="Consolas" w:cs="Consolas"/>
+          <w:sz w:val="22"/>
+          <w:szCs w:val="22"/>
+        </w:rPr>
+        <w:t>group_by</w:t>
+      </w:r>
+      <w:proofErr w:type="spellEnd"/>
+      <w:r>
+        <w:rPr>
+          <w:rFonts w:ascii="Consolas" w:hAnsi="Consolas" w:cs="Consolas"/>
+          <w:sz w:val="22"/>
+          <w:szCs w:val="22"/>
+        </w:rPr>
+        <w:t xml:space="preserve">(species, island) %&gt;% </w:t>
+      </w:r>
+    </w:p>
+    <w:p>
+      <w:pPr>
+        <w:tabs>
+          <w:tab w:val="left" w:pos="2145"/>
+        </w:tabs>
+        <w:spacing w:after="0" w:line="240" w:lineRule="auto"/>
+        <w:rPr>
+          <w:rFonts w:ascii="Consolas" w:hAnsi="Consolas" w:cs="Consolas"/>
+          <w:sz w:val="22"/>
+          <w:szCs w:val="22"/>
+        </w:rPr>
+      </w:pPr>
+      <w:r>
+        <w:rPr>
+          <w:rFonts w:ascii="Consolas" w:hAnsi="Consolas" w:cs="Consolas"/>
+          <w:sz w:val="22"/>
+          <w:szCs w:val="22"/>
+        </w:rPr>
+        <w:t xml:space="preserve">  mutate(n = n / sum(n)) %&gt;% </w:t>
+      </w:r>
+    </w:p>
+    <w:p>
+      <w:pPr>
+        <w:tabs>
+          <w:tab w:val="left" w:pos="2145"/>
+        </w:tabs>
+        <w:spacing w:after="0" w:line="240" w:lineRule="auto"/>
+        <w:rPr>
+          <w:rFonts w:ascii="Consolas" w:hAnsi="Consolas" w:cs="Consolas"/>
+          <w:sz w:val="22"/>
+          <w:szCs w:val="22"/>
+        </w:rPr>
+      </w:pPr>
+      <w:r>
+        <w:rPr>
+          <w:rFonts w:ascii="Consolas" w:hAnsi="Consolas" w:cs="Consolas"/>
+          <w:sz w:val="22"/>
+          <w:szCs w:val="22"/>
+        </w:rPr>
+        <w:t xml:space="preserve">  ungroup() %&gt;% </w:t>
+      </w:r>
+    </w:p>
+    <w:p>
+      <w:pPr>
+        <w:tabs>
+          <w:tab w:val="left" w:pos="2145"/>
+        </w:tabs>
+        <w:spacing w:after="0" w:line="240" w:lineRule="auto"/>
+        <w:rPr>
+          <w:rFonts w:ascii="Consolas" w:hAnsi="Consolas" w:cs="Consolas"/>
+          <w:sz w:val="22"/>
+          <w:szCs w:val="22"/>
+        </w:rPr>
+      </w:pPr>
+      <w:r>
+        <w:rPr>
+          <w:rFonts w:ascii="Consolas" w:hAnsi="Consolas" w:cs="Consolas"/>
+          <w:sz w:val="22"/>
+          <w:szCs w:val="22"/>
+        </w:rPr>
+        <w:t xml:space="preserve">  </w:t>
+      </w:r>
+      <w:proofErr w:type="spellStart"/>
+      <w:r>
+        <w:rPr>
+          <w:rFonts w:ascii="Consolas" w:hAnsi="Consolas" w:cs="Consolas"/>
+          <w:sz w:val="22"/>
+          <w:szCs w:val="22"/>
+        </w:rPr>
+        <w:t>pivot_wider</w:t>
+      </w:r>
+      <w:proofErr w:type="spellEnd"/>
+      <w:r>
+        <w:rPr>
+          <w:rFonts w:ascii="Consolas" w:hAnsi="Consolas" w:cs="Consolas"/>
+          <w:sz w:val="22"/>
+          <w:szCs w:val="22"/>
+        </w:rPr>
+        <w:t>(</w:t>
+      </w:r>
+      <w:proofErr w:type="spellStart"/>
+      <w:r>
+        <w:rPr>
+          <w:rFonts w:ascii="Consolas" w:hAnsi="Consolas" w:cs="Consolas"/>
+          <w:sz w:val="22"/>
+          <w:szCs w:val="22"/>
+        </w:rPr>
+        <w:t>names_from</w:t>
+      </w:r>
+      <w:proofErr w:type="spellEnd"/>
+      <w:r>
+        <w:rPr>
+          <w:rFonts w:ascii="Consolas" w:hAnsi="Consolas" w:cs="Consolas"/>
+          <w:sz w:val="22"/>
+          <w:szCs w:val="22"/>
         </w:rPr>
         <w:t xml:space="preserve"> = island,</w:t>
       </w:r>
@@ -472,11 +894,15 @@
         <w:spacing w:after="0" w:line="240" w:lineRule="auto"/>
         <w:rPr>
           <w:rFonts w:ascii="Consolas" w:hAnsi="Consolas" w:cs="Consolas"/>
-        </w:rPr>
-      </w:pPr>
-      <w:r>
-        <w:rPr>
-          <w:rFonts w:ascii="Consolas" w:hAnsi="Consolas" w:cs="Consolas"/>
+          <w:sz w:val="22"/>
+          <w:szCs w:val="22"/>
+        </w:rPr>
+      </w:pPr>
+      <w:r>
+        <w:rPr>
+          <w:rFonts w:ascii="Consolas" w:hAnsi="Consolas" w:cs="Consolas"/>
+          <w:sz w:val="22"/>
+          <w:szCs w:val="22"/>
         </w:rPr>
         <w:t xml:space="preserve">              </w:t>
       </w:r>
@@ -484,6 +910,8 @@
       <w:r>
         <w:rPr>
           <w:rFonts w:ascii="Consolas" w:hAnsi="Consolas" w:cs="Consolas"/>
+          <w:sz w:val="22"/>
+          <w:szCs w:val="22"/>
         </w:rPr>
         <w:t>values_from</w:t>
       </w:r>
@@ -491,6 +919,8 @@
       <w:r>
         <w:rPr>
           <w:rFonts w:ascii="Consolas" w:hAnsi="Consolas" w:cs="Consolas"/>
+          <w:sz w:val="22"/>
+          <w:szCs w:val="22"/>
         </w:rPr>
         <w:t xml:space="preserve"> = n,</w:t>
       </w:r>
@@ -503,11 +933,15 @@
         <w:spacing w:after="0" w:line="240" w:lineRule="auto"/>
         <w:rPr>
           <w:rFonts w:ascii="Consolas" w:hAnsi="Consolas" w:cs="Consolas"/>
-        </w:rPr>
-      </w:pPr>
-      <w:r>
-        <w:rPr>
-          <w:rFonts w:ascii="Consolas" w:hAnsi="Consolas" w:cs="Consolas"/>
+          <w:sz w:val="22"/>
+          <w:szCs w:val="22"/>
+        </w:rPr>
+      </w:pPr>
+      <w:r>
+        <w:rPr>
+          <w:rFonts w:ascii="Consolas" w:hAnsi="Consolas" w:cs="Consolas"/>
+          <w:sz w:val="22"/>
+          <w:szCs w:val="22"/>
         </w:rPr>
         <w:t xml:space="preserve">              </w:t>
       </w:r>
@@ -515,6 +949,8 @@
       <w:r>
         <w:rPr>
           <w:rFonts w:ascii="Consolas" w:hAnsi="Consolas" w:cs="Consolas"/>
+          <w:sz w:val="22"/>
+          <w:szCs w:val="22"/>
         </w:rPr>
         <w:t>values_fill</w:t>
       </w:r>
@@ -522,6 +958,8 @@
       <w:r>
         <w:rPr>
           <w:rFonts w:ascii="Consolas" w:hAnsi="Consolas" w:cs="Consolas"/>
+          <w:sz w:val="22"/>
+          <w:szCs w:val="22"/>
         </w:rPr>
         <w:t xml:space="preserve"> = 0)</w:t>
       </w:r>
@@ -542,282 +980,21 @@
         <w:tabs>
           <w:tab w:val="left" w:pos="2145"/>
         </w:tabs>
-        <w:spacing w:after="0" w:line="240" w:lineRule="auto"/>
-        <w:rPr>
-          <w:rFonts w:ascii="Consolas" w:hAnsi="Consolas" w:cs="Consolas"/>
-        </w:rPr>
-      </w:pPr>
-    </w:p>
-    <w:p>
-      <w:pPr>
-        <w:tabs>
-          <w:tab w:val="left" w:pos="2145"/>
-        </w:tabs>
-        <w:spacing w:after="0" w:line="240" w:lineRule="auto"/>
+        <w:spacing w:line="240" w:lineRule="auto"/>
         <w:rPr>
           <w:rFonts w:ascii="Nunito" w:hAnsi="Nunito"/>
         </w:rPr>
       </w:pPr>
-    </w:p>
-    <w:p>
-      <w:pPr>
-        <w:tabs>
-          <w:tab w:val="left" w:pos="2145"/>
-        </w:tabs>
-        <w:spacing w:after="0" w:line="240" w:lineRule="auto"/>
+      <w:r>
         <w:rPr>
           <w:rFonts w:ascii="Nunito" w:hAnsi="Nunito"/>
         </w:rPr>
-      </w:pPr>
-    </w:p>
-    <w:p>
-      <w:pPr>
-        <w:tabs>
-          <w:tab w:val="left" w:pos="2145"/>
-        </w:tabs>
-        <w:spacing w:after="0" w:line="240" w:lineRule="auto"/>
-        <w:rPr>
-          <w:rFonts w:ascii="Consolas" w:hAnsi="Consolas" w:cs="Consolas"/>
-        </w:rPr>
-      </w:pPr>
-      <w:r>
-        <w:rPr>
-          <w:rFonts w:ascii="Consolas" w:hAnsi="Consolas" w:cs="Consolas"/>
-        </w:rPr>
-        <w:t xml:space="preserve">penguins %&gt;% </w:t>
-      </w:r>
-    </w:p>
-    <w:p>
-      <w:pPr>
-        <w:tabs>
-          <w:tab w:val="left" w:pos="2145"/>
-        </w:tabs>
-        <w:spacing w:after="0" w:line="240" w:lineRule="auto"/>
-        <w:rPr>
-          <w:rFonts w:ascii="Consolas" w:hAnsi="Consolas" w:cs="Consolas"/>
-        </w:rPr>
-      </w:pPr>
-      <w:r>
-        <w:rPr>
-          <w:rFonts w:ascii="Consolas" w:hAnsi="Consolas" w:cs="Consolas"/>
-        </w:rPr>
-        <w:t xml:space="preserve">  count(species, island) %&gt;% </w:t>
-      </w:r>
-    </w:p>
-    <w:p>
-      <w:pPr>
-        <w:tabs>
-          <w:tab w:val="left" w:pos="2145"/>
-        </w:tabs>
-        <w:spacing w:after="0" w:line="240" w:lineRule="auto"/>
-        <w:rPr>
-          <w:rFonts w:ascii="Consolas" w:hAnsi="Consolas" w:cs="Consolas"/>
-        </w:rPr>
-      </w:pPr>
-      <w:r>
-        <w:rPr>
-          <w:rFonts w:ascii="Consolas" w:hAnsi="Consolas" w:cs="Consolas"/>
-        </w:rPr>
-        <w:t xml:space="preserve">  </w:t>
-      </w:r>
-      <w:proofErr w:type="spellStart"/>
-      <w:r>
-        <w:rPr>
-          <w:rFonts w:ascii="Consolas" w:hAnsi="Consolas" w:cs="Consolas"/>
-        </w:rPr>
-        <w:t>group_by</w:t>
-      </w:r>
-      <w:proofErr w:type="spellEnd"/>
-      <w:r>
-        <w:rPr>
-          <w:rFonts w:ascii="Consolas" w:hAnsi="Consolas" w:cs="Consolas"/>
-        </w:rPr>
-        <w:t>(species</w:t>
-      </w:r>
-      <w:r>
-        <w:rPr>
-          <w:rFonts w:ascii="Consolas" w:hAnsi="Consolas" w:cs="Consolas"/>
-        </w:rPr>
-        <w:t>, island</w:t>
-      </w:r>
-      <w:r>
-        <w:rPr>
-          <w:rFonts w:ascii="Consolas" w:hAnsi="Consolas" w:cs="Consolas"/>
-        </w:rPr>
-        <w:t xml:space="preserve">) %&gt;% </w:t>
-      </w:r>
-    </w:p>
-    <w:p>
-      <w:pPr>
-        <w:tabs>
-          <w:tab w:val="left" w:pos="2145"/>
-        </w:tabs>
-        <w:spacing w:after="0" w:line="240" w:lineRule="auto"/>
-        <w:rPr>
-          <w:rFonts w:ascii="Consolas" w:hAnsi="Consolas" w:cs="Consolas"/>
-        </w:rPr>
-      </w:pPr>
-      <w:r>
-        <w:rPr>
-          <w:rFonts w:ascii="Consolas" w:hAnsi="Consolas" w:cs="Consolas"/>
-        </w:rPr>
-        <w:t xml:space="preserve">  mutate(n = n / sum(n)) %&gt;% </w:t>
-      </w:r>
-    </w:p>
-    <w:p>
-      <w:pPr>
-        <w:tabs>
-          <w:tab w:val="left" w:pos="2145"/>
-        </w:tabs>
-        <w:spacing w:after="0" w:line="240" w:lineRule="auto"/>
-        <w:rPr>
-          <w:rFonts w:ascii="Consolas" w:hAnsi="Consolas" w:cs="Consolas"/>
-        </w:rPr>
-      </w:pPr>
-      <w:r>
-        <w:rPr>
-          <w:rFonts w:ascii="Consolas" w:hAnsi="Consolas" w:cs="Consolas"/>
-        </w:rPr>
-        <w:t xml:space="preserve">  ungroup() %&gt;% </w:t>
-      </w:r>
-    </w:p>
-    <w:p>
-      <w:pPr>
-        <w:tabs>
-          <w:tab w:val="left" w:pos="2145"/>
-        </w:tabs>
-        <w:spacing w:after="0" w:line="240" w:lineRule="auto"/>
-        <w:rPr>
-          <w:rFonts w:ascii="Consolas" w:hAnsi="Consolas" w:cs="Consolas"/>
-        </w:rPr>
-      </w:pPr>
-      <w:r>
-        <w:rPr>
-          <w:rFonts w:ascii="Consolas" w:hAnsi="Consolas" w:cs="Consolas"/>
-        </w:rPr>
-        <w:t xml:space="preserve">  </w:t>
-      </w:r>
-      <w:proofErr w:type="spellStart"/>
-      <w:r>
-        <w:rPr>
-          <w:rFonts w:ascii="Consolas" w:hAnsi="Consolas" w:cs="Consolas"/>
-        </w:rPr>
-        <w:t>pivot_wider</w:t>
-      </w:r>
-      <w:proofErr w:type="spellEnd"/>
-      <w:r>
-        <w:rPr>
-          <w:rFonts w:ascii="Consolas" w:hAnsi="Consolas" w:cs="Consolas"/>
-        </w:rPr>
-        <w:t>(</w:t>
-      </w:r>
-      <w:proofErr w:type="spellStart"/>
-      <w:r>
-        <w:rPr>
-          <w:rFonts w:ascii="Consolas" w:hAnsi="Consolas" w:cs="Consolas"/>
-        </w:rPr>
-        <w:t>names_from</w:t>
-      </w:r>
-      <w:proofErr w:type="spellEnd"/>
-      <w:r>
-        <w:rPr>
-          <w:rFonts w:ascii="Consolas" w:hAnsi="Consolas" w:cs="Consolas"/>
-        </w:rPr>
-        <w:t xml:space="preserve"> = island,</w:t>
-      </w:r>
-    </w:p>
-    <w:p>
-      <w:pPr>
-        <w:tabs>
-          <w:tab w:val="left" w:pos="2145"/>
-        </w:tabs>
-        <w:spacing w:after="0" w:line="240" w:lineRule="auto"/>
-        <w:rPr>
-          <w:rFonts w:ascii="Consolas" w:hAnsi="Consolas" w:cs="Consolas"/>
-        </w:rPr>
-      </w:pPr>
-      <w:r>
-        <w:rPr>
-          <w:rFonts w:ascii="Consolas" w:hAnsi="Consolas" w:cs="Consolas"/>
-        </w:rPr>
-        <w:t xml:space="preserve">              </w:t>
-      </w:r>
-      <w:proofErr w:type="spellStart"/>
-      <w:r>
-        <w:rPr>
-          <w:rFonts w:ascii="Consolas" w:hAnsi="Consolas" w:cs="Consolas"/>
-        </w:rPr>
-        <w:t>values_from</w:t>
-      </w:r>
-      <w:proofErr w:type="spellEnd"/>
-      <w:r>
-        <w:rPr>
-          <w:rFonts w:ascii="Consolas" w:hAnsi="Consolas" w:cs="Consolas"/>
-        </w:rPr>
-        <w:t xml:space="preserve"> = n,</w:t>
-      </w:r>
-    </w:p>
-    <w:p>
-      <w:pPr>
-        <w:tabs>
-          <w:tab w:val="left" w:pos="2145"/>
-        </w:tabs>
-        <w:spacing w:after="0" w:line="240" w:lineRule="auto"/>
-        <w:rPr>
-          <w:rFonts w:ascii="Consolas" w:hAnsi="Consolas" w:cs="Consolas"/>
-        </w:rPr>
-      </w:pPr>
-      <w:r>
-        <w:rPr>
-          <w:rFonts w:ascii="Consolas" w:hAnsi="Consolas" w:cs="Consolas"/>
-        </w:rPr>
-        <w:t xml:space="preserve">              </w:t>
-      </w:r>
-      <w:proofErr w:type="spellStart"/>
-      <w:r>
-        <w:rPr>
-          <w:rFonts w:ascii="Consolas" w:hAnsi="Consolas" w:cs="Consolas"/>
-        </w:rPr>
-        <w:t>values_fill</w:t>
-      </w:r>
-      <w:proofErr w:type="spellEnd"/>
-      <w:r>
-        <w:rPr>
-          <w:rFonts w:ascii="Consolas" w:hAnsi="Consolas" w:cs="Consolas"/>
-        </w:rPr>
-        <w:t xml:space="preserve"> = 0)</w:t>
-      </w:r>
-    </w:p>
-    <w:p>
-      <w:pPr>
-        <w:tabs>
-          <w:tab w:val="left" w:pos="2145"/>
-        </w:tabs>
-        <w:spacing w:after="0" w:line="240" w:lineRule="auto"/>
-        <w:rPr>
-          <w:rFonts w:ascii="Consolas" w:hAnsi="Consolas" w:cs="Consolas"/>
-        </w:rPr>
-      </w:pPr>
-    </w:p>
-    <w:p>
-      <w:pPr>
-        <w:tabs>
-          <w:tab w:val="left" w:pos="2145"/>
-        </w:tabs>
-        <w:spacing w:line="240" w:lineRule="auto"/>
+        <w:br w:type="column"/>
+      </w:r>
+      <w:r>
         <w:rPr>
           <w:rFonts w:ascii="Nunito" w:hAnsi="Nunito"/>
-        </w:rPr>
-      </w:pPr>
-      <w:r>
-        <w:rPr>
-          <w:rFonts w:ascii="Nunito" w:hAnsi="Nunito"/>
-        </w:rPr>
-        <w:br w:type="column"/>
-      </w:r>
-      <w:r>
-        <w:rPr>
-          <w:rFonts w:ascii="Nunito" w:hAnsi="Nunito"/>
+          <w:noProof/>
         </w:rPr>
         <w:drawing>
           <wp:inline distT="0" distB="0" distL="0" distR="0" wp14:anchorId="4282692E" wp14:editId="4429CAC6">
@@ -904,10 +1081,10 @@
           <w:rFonts w:ascii="Nunito" w:hAnsi="Nunito"/>
         </w:rPr>
         <w:drawing>
-          <wp:inline distT="0" distB="0" distL="0" distR="0" wp14:anchorId="108C158D" wp14:editId="24C7AB3C">
-            <wp:extent cx="2431415" cy="999019"/>
-            <wp:effectExtent l="0" t="0" r="0" b="4445"/>
-            <wp:docPr id="1779701231" name="Picture 1" descr="A screenshot of a computer code&#10;&#10;AI-generated content may be incorrect."/>
+          <wp:inline distT="0" distB="0" distL="0" distR="0" wp14:anchorId="2AB3381A" wp14:editId="01630848">
+            <wp:extent cx="2431415" cy="975502"/>
+            <wp:effectExtent l="0" t="0" r="0" b="2540"/>
+            <wp:docPr id="1268930494" name="Picture 1"/>
             <wp:cNvGraphicFramePr>
               <a:graphicFrameLocks xmlns:a="http://schemas.openxmlformats.org/drawingml/2006/main" noChangeAspect="1"/>
             </wp:cNvGraphicFramePr>
@@ -915,7 +1092,7 @@
               <a:graphicData uri="http://schemas.openxmlformats.org/drawingml/2006/picture">
                 <pic:pic xmlns:pic="http://schemas.openxmlformats.org/drawingml/2006/picture">
                   <pic:nvPicPr>
-                    <pic:cNvPr id="1779701231" name="Picture 1" descr="A screenshot of a computer code&#10;&#10;AI-generated content may be incorrect."/>
+                    <pic:cNvPr id="1268930494" name=""/>
                     <pic:cNvPicPr/>
                   </pic:nvPicPr>
                   <pic:blipFill>
@@ -927,7 +1104,7 @@
                   <pic:spPr>
                     <a:xfrm>
                       <a:off x="0" y="0"/>
-                      <a:ext cx="2455842" cy="1009056"/>
+                      <a:ext cx="2444729" cy="980844"/>
                     </a:xfrm>
                     <a:prstGeom prst="rect">
                       <a:avLst/>

</xml_diff>